<commit_message>
feat:Musteri Classı Eklendi,Yeni Kayıt Ekranı Tamamlandı
</commit_message>
<xml_diff>
--- a/Proje Dökümantasyonu.docx
+++ b/Proje Dökümantasyonu.docx
@@ -155,14 +155,13 @@
       </w:pPr>
       <w:r>
         <w:rPr>
-          <w:noProof/>
           <w:sz w:val="40"/>
           <w:szCs w:val="40"/>
         </w:rPr>
         <w:drawing>
-          <wp:inline distT="0" distB="0" distL="0" distR="0" wp14:anchorId="44DF4A2C" wp14:editId="664953F5">
-            <wp:extent cx="5760720" cy="5219700"/>
-            <wp:effectExtent l="0" t="0" r="0" b="0"/>
+          <wp:inline distT="0" distB="0" distL="0" distR="0" wp14:anchorId="7AD51CF5" wp14:editId="2CE57A8D">
+            <wp:extent cx="5760720" cy="5020945"/>
+            <wp:effectExtent l="0" t="0" r="0" b="8255"/>
             <wp:docPr id="1" name="Resim 1"/>
             <wp:cNvGraphicFramePr>
               <a:graphicFrameLocks xmlns:a="http://schemas.openxmlformats.org/drawingml/2006/main" noChangeAspect="1"/>
@@ -183,7 +182,7 @@
                   <pic:spPr>
                     <a:xfrm>
                       <a:off x="0" y="0"/>
-                      <a:ext cx="5760720" cy="5219700"/>
+                      <a:ext cx="5760720" cy="5020945"/>
                     </a:xfrm>
                     <a:prstGeom prst="rect">
                       <a:avLst/>

</xml_diff>